<commit_message>
New project Test-Negative VE
also, work on transmission trees and Heterogeneity Index derived from Asymmetry measure
</commit_message>
<xml_diff>
--- a/CovidSIMVL/PROJECTS/2021.02.20 State Composition Every Gen in MV LTC+School/Simultaneity in Heterogeneous Covid.docx
+++ b/CovidSIMVL/PROJECTS/2021.02.20 State Composition Every Gen in MV LTC+School/Simultaneity in Heterogeneous Covid.docx
@@ -501,7 +501,9 @@
       <w:r>
         <w:rPr>
           <w:b/>
-          <w:u w:val="single"/>
+          <w:noProof/>
+          <w:u w:val="single"/>
+          <w:lang w:eastAsia="en-CA"/>
         </w:rPr>
         <w:drawing>
           <wp:anchor distT="0" distB="0" distL="114300" distR="114300" simplePos="0" relativeHeight="251658240" behindDoc="1" locked="0" layoutInCell="1" allowOverlap="1" wp14:anchorId="1BA8CDB8" wp14:editId="35E8BF3F">
@@ -575,7 +577,9 @@
       <w:r>
         <w:rPr>
           <w:b/>
-          <w:u w:val="single"/>
+          <w:noProof/>
+          <w:u w:val="single"/>
+          <w:lang w:eastAsia="en-CA"/>
         </w:rPr>
         <w:drawing>
           <wp:anchor distT="0" distB="0" distL="114300" distR="114300" simplePos="0" relativeHeight="251659264" behindDoc="1" locked="0" layoutInCell="1" allowOverlap="1" wp14:anchorId="6CA801D0" wp14:editId="045A6A33">
@@ -961,6 +965,10 @@
         <w:pStyle w:val="NoSpacing"/>
       </w:pPr>
       <w:r>
+        <w:rPr>
+          <w:noProof/>
+          <w:lang w:eastAsia="en-CA"/>
+        </w:rPr>
         <w:drawing>
           <wp:inline distT="0" distB="0" distL="0" distR="0" wp14:anchorId="7E72A370" wp14:editId="0EF4ECA3">
             <wp:extent cx="5943600" cy="1784878"/>
@@ -1090,6 +1098,10 @@
         <w:pStyle w:val="NoSpacing"/>
       </w:pPr>
       <w:r>
+        <w:rPr>
+          <w:noProof/>
+          <w:lang w:eastAsia="en-CA"/>
+        </w:rPr>
         <w:drawing>
           <wp:anchor distT="0" distB="0" distL="114300" distR="114300" simplePos="0" relativeHeight="251660288" behindDoc="1" locked="0" layoutInCell="1" allowOverlap="1" wp14:anchorId="1ED950C7" wp14:editId="11FC98C5">
             <wp:simplePos x="0" y="0"/>
@@ -1382,6 +1394,10 @@
         <w:jc w:val="center"/>
       </w:pPr>
       <w:r>
+        <w:rPr>
+          <w:noProof/>
+          <w:lang w:eastAsia="en-CA"/>
+        </w:rPr>
         <w:drawing>
           <wp:inline distT="0" distB="0" distL="0" distR="0">
             <wp:extent cx="2918813" cy="1576105"/>
@@ -1664,6 +1680,10 @@
         </w:rPr>
       </w:pPr>
       <w:r>
+        <w:rPr>
+          <w:noProof/>
+          <w:lang w:eastAsia="en-CA"/>
+        </w:rPr>
         <w:drawing>
           <wp:inline distT="0" distB="0" distL="0" distR="0">
             <wp:extent cx="4317664" cy="417532"/>
@@ -1771,6 +1791,10 @@
         <w:jc w:val="center"/>
       </w:pPr>
       <w:r>
+        <w:rPr>
+          <w:noProof/>
+          <w:lang w:eastAsia="en-CA"/>
+        </w:rPr>
         <w:drawing>
           <wp:inline distT="0" distB="0" distL="0" distR="0">
             <wp:extent cx="4024356" cy="901254"/>
@@ -1895,30 +1919,30 @@
         <w:jc w:val="both"/>
       </w:pPr>
       <w:r>
-        <w:t xml:space="preserve">The Bar staff as a </w:t>
+        <w:t>The Bar staff as a wh</w:t>
+      </w:r>
+      <w:bookmarkStart w:id="0" w:name="_GoBack"/>
+      <w:bookmarkEnd w:id="0"/>
+      <w:r>
+        <w:t>ole</w:t>
+      </w:r>
+      <w:r>
+        <w:t xml:space="preserve"> has a theta of 70, with </w:t>
       </w:r>
       <w:proofErr w:type="spellStart"/>
       <w:r>
-        <w:t>whiole</w:t>
+        <w:t>T.delta</w:t>
       </w:r>
       <w:proofErr w:type="spellEnd"/>
       <w:r>
-        <w:t xml:space="preserve"> has a theta of 70, with </w:t>
+        <w:t xml:space="preserve"> of 563, but interestingly, the day shift and evening shifts have </w:t>
       </w:r>
       <w:proofErr w:type="spellStart"/>
       <w:r>
-        <w:t>T.delta</w:t>
+        <w:t>T.deltas</w:t>
       </w:r>
       <w:proofErr w:type="spellEnd"/>
       <w:r>
-        <w:t xml:space="preserve"> of 563, but interestingly, the day shift and evening shifts have </w:t>
-      </w:r>
-      <w:proofErr w:type="spellStart"/>
-      <w:r>
-        <w:t>T.deltas</w:t>
-      </w:r>
-      <w:proofErr w:type="spellEnd"/>
-      <w:r>
         <w:t xml:space="preserve"> of 233, and 331, which upon further examination, shows that the day shift infections took place in the first time segment T.475 to T.708, while the evening shift infections were in the subsequent time segment T.707 – T.1038, so that the thetas for the shifts are the same, approximately, as for the whole group. Each day and evening shift happens every 24 generations, and there is no particular reason why the evening shift should consistently not have been infected in the first part of the entire time period. To know whether this is a stochastic outcome, or whether there is some structural basis, we will need to repeat this trial a number of times.</w:t>
       </w:r>
     </w:p>
@@ -1961,6 +1985,10 @@
         </w:rPr>
       </w:pPr>
       <w:r>
+        <w:rPr>
+          <w:noProof/>
+          <w:lang w:eastAsia="en-CA"/>
+        </w:rPr>
         <w:drawing>
           <wp:inline distT="0" distB="0" distL="0" distR="0" wp14:anchorId="29678406" wp14:editId="03409993">
             <wp:extent cx="4505218" cy="373589"/>
@@ -2078,6 +2106,10 @@
         <w:jc w:val="center"/>
       </w:pPr>
       <w:r>
+        <w:rPr>
+          <w:noProof/>
+          <w:lang w:eastAsia="en-CA"/>
+        </w:rPr>
         <w:drawing>
           <wp:inline distT="0" distB="0" distL="0" distR="0">
             <wp:extent cx="3167094" cy="1269474"/>
@@ -2157,6 +2189,10 @@
         <w:pStyle w:val="NoSpacing"/>
       </w:pPr>
       <w:r>
+        <w:rPr>
+          <w:noProof/>
+          <w:lang w:eastAsia="en-CA"/>
+        </w:rPr>
         <w:drawing>
           <wp:anchor distT="0" distB="0" distL="114300" distR="114300" simplePos="0" relativeHeight="251661312" behindDoc="1" locked="0" layoutInCell="1" allowOverlap="1" wp14:anchorId="6E061544" wp14:editId="7A6ABEF2">
             <wp:simplePos x="0" y="0"/>
@@ -2454,6 +2490,10 @@
         <w:pStyle w:val="NoSpacing"/>
       </w:pPr>
       <w:r>
+        <w:rPr>
+          <w:noProof/>
+          <w:lang w:eastAsia="en-CA"/>
+        </w:rPr>
         <w:drawing>
           <wp:anchor distT="0" distB="0" distL="114300" distR="114300" simplePos="0" relativeHeight="251663360" behindDoc="1" locked="0" layoutInCell="1" allowOverlap="1" wp14:anchorId="3B14D1B7" wp14:editId="28BE30EC">
             <wp:simplePos x="0" y="0"/>
@@ -2526,6 +2566,10 @@
         </w:drawing>
       </w:r>
       <w:r>
+        <w:rPr>
+          <w:noProof/>
+          <w:lang w:eastAsia="en-CA"/>
+        </w:rPr>
         <w:drawing>
           <wp:anchor distT="0" distB="0" distL="114300" distR="114300" simplePos="0" relativeHeight="251662336" behindDoc="1" locked="0" layoutInCell="1" allowOverlap="1" wp14:anchorId="591E27F7" wp14:editId="74F02052">
             <wp:simplePos x="0" y="0"/>
@@ -2808,6 +2852,10 @@
         <w:pStyle w:val="NoSpacing"/>
       </w:pPr>
       <w:r>
+        <w:rPr>
+          <w:noProof/>
+          <w:lang w:eastAsia="en-CA"/>
+        </w:rPr>
         <w:lastRenderedPageBreak/>
         <w:drawing>
           <wp:inline distT="0" distB="0" distL="0" distR="0">
@@ -2882,6 +2930,10 @@
         <w:pStyle w:val="NoSpacing"/>
       </w:pPr>
       <w:r>
+        <w:rPr>
+          <w:noProof/>
+          <w:lang w:eastAsia="en-CA"/>
+        </w:rPr>
         <w:drawing>
           <wp:inline distT="0" distB="0" distL="0" distR="0">
             <wp:extent cx="2325361" cy="164431"/>
@@ -2955,6 +3007,10 @@
         <w:pStyle w:val="NoSpacing"/>
       </w:pPr>
       <w:r>
+        <w:rPr>
+          <w:noProof/>
+          <w:lang w:eastAsia="en-CA"/>
+        </w:rPr>
         <w:drawing>
           <wp:inline distT="0" distB="0" distL="0" distR="0" wp14:anchorId="00282193" wp14:editId="1E9CA9F2">
             <wp:extent cx="5943600" cy="3563688"/>
@@ -3030,6 +3086,10 @@
         <w:pStyle w:val="NoSpacing"/>
       </w:pPr>
       <w:r>
+        <w:rPr>
+          <w:noProof/>
+          <w:lang w:eastAsia="en-CA"/>
+        </w:rPr>
         <w:drawing>
           <wp:inline distT="0" distB="0" distL="0" distR="0">
             <wp:extent cx="2258750" cy="159720"/>
@@ -3104,10 +3164,7 @@
         <w:ind w:left="720" w:firstLine="720"/>
       </w:pPr>
       <w:r>
-        <w:t xml:space="preserve">Q = </w:t>
-      </w:r>
-      <w:r>
-        <w:t>((Leafs/</w:t>
+        <w:t>Q = ((Leafs/</w:t>
       </w:r>
       <w:proofErr w:type="spellStart"/>
       <w:r>
@@ -3142,6 +3199,10 @@
         <w:jc w:val="center"/>
       </w:pPr>
       <w:r>
+        <w:rPr>
+          <w:noProof/>
+          <w:lang w:eastAsia="en-CA"/>
+        </w:rPr>
         <w:drawing>
           <wp:inline distT="0" distB="0" distL="0" distR="0">
             <wp:extent cx="2385918" cy="1147876"/>
@@ -3369,6 +3430,10 @@
         <w:jc w:val="center"/>
       </w:pPr>
       <w:r>
+        <w:rPr>
+          <w:noProof/>
+          <w:lang w:eastAsia="en-CA"/>
+        </w:rPr>
         <w:drawing>
           <wp:inline distT="0" distB="0" distL="0" distR="0">
             <wp:extent cx="1483629" cy="801363"/>
@@ -3488,6 +3553,10 @@
         <w:pStyle w:val="NoSpacing"/>
       </w:pPr>
       <w:r>
+        <w:rPr>
+          <w:noProof/>
+          <w:lang w:eastAsia="en-CA"/>
+        </w:rPr>
         <w:drawing>
           <wp:anchor distT="0" distB="0" distL="114300" distR="114300" simplePos="0" relativeHeight="251664384" behindDoc="1" locked="0" layoutInCell="1" allowOverlap="1" wp14:anchorId="323464DE" wp14:editId="1F0E6800">
             <wp:simplePos x="0" y="0"/>
@@ -4654,7 +4723,6 @@
           <w:u w:val="single"/>
         </w:rPr>
       </w:pPr>
-      <w:bookmarkStart w:id="0" w:name="_GoBack"/>
       <w:r>
         <w:rPr>
           <w:i/>
@@ -4730,7 +4798,6 @@
           </wp:anchor>
         </w:drawing>
       </w:r>
-      <w:bookmarkEnd w:id="0"/>
     </w:p>
     <w:p>
       <w:pPr>
@@ -4988,6 +5055,10 @@
         <w:pStyle w:val="NoSpacing"/>
       </w:pPr>
       <w:r>
+        <w:rPr>
+          <w:noProof/>
+          <w:lang w:eastAsia="en-CA"/>
+        </w:rPr>
         <w:drawing>
           <wp:inline distT="0" distB="0" distL="0" distR="0" wp14:anchorId="2D625A29" wp14:editId="3129A186">
             <wp:extent cx="5943600" cy="638619"/>
@@ -5072,6 +5143,10 @@
         <w:jc w:val="center"/>
       </w:pPr>
       <w:r>
+        <w:rPr>
+          <w:noProof/>
+          <w:lang w:eastAsia="en-CA"/>
+        </w:rPr>
         <w:drawing>
           <wp:inline distT="0" distB="0" distL="0" distR="0">
             <wp:extent cx="2955290" cy="2567305"/>

</xml_diff>